<commit_message>
edit specific usecase for learning
</commit_message>
<xml_diff>
--- a/UseCaseDiagram/Learning/Đặc tả UC Tham gia học tập.docx
+++ b/UseCaseDiagram/Learning/Đặc tả UC Tham gia học tập.docx
@@ -3120,70 +3120,14 @@
         </w:rPr>
         <w:t>Làm bài t</w:t>
       </w:r>
-      <w:proofErr w:type="spellStart"/>
       <w:r>
         <w:rPr>
           <w:rFonts w:ascii="Times New Roman" w:hAnsi="Times New Roman" w:cs="Times New Roman"/>
           <w:b/>
           <w:bCs/>
         </w:rPr>
-        <w:t>ập</w:t>
+        <w:t>ập, bài kiểm tra</w:t>
       </w:r>
-      <w:proofErr w:type="spellEnd"/>
-      <w:r>
-        <w:rPr>
-          <w:rFonts w:ascii="Times New Roman" w:hAnsi="Times New Roman" w:cs="Times New Roman"/>
-          <w:b/>
-          <w:bCs/>
-        </w:rPr>
-        <w:t xml:space="preserve">, </w:t>
-      </w:r>
-      <w:proofErr w:type="spellStart"/>
-      <w:r>
-        <w:rPr>
-          <w:rFonts w:ascii="Times New Roman" w:hAnsi="Times New Roman" w:cs="Times New Roman"/>
-          <w:b/>
-          <w:bCs/>
-        </w:rPr>
-        <w:t>bài</w:t>
-      </w:r>
-      <w:proofErr w:type="spellEnd"/>
-      <w:r>
-        <w:rPr>
-          <w:rFonts w:ascii="Times New Roman" w:hAnsi="Times New Roman" w:cs="Times New Roman"/>
-          <w:b/>
-          <w:bCs/>
-        </w:rPr>
-        <w:t xml:space="preserve"> </w:t>
-      </w:r>
-      <w:proofErr w:type="spellStart"/>
-      <w:r>
-        <w:rPr>
-          <w:rFonts w:ascii="Times New Roman" w:hAnsi="Times New Roman" w:cs="Times New Roman"/>
-          <w:b/>
-          <w:bCs/>
-        </w:rPr>
-        <w:t>kiểm</w:t>
-      </w:r>
-      <w:proofErr w:type="spellEnd"/>
-      <w:r>
-        <w:rPr>
-          <w:rFonts w:ascii="Times New Roman" w:hAnsi="Times New Roman" w:cs="Times New Roman"/>
-          <w:b/>
-          <w:bCs/>
-        </w:rPr>
-        <w:t xml:space="preserve"> </w:t>
-      </w:r>
-      <w:proofErr w:type="spellStart"/>
-      <w:r>
-        <w:rPr>
-          <w:rFonts w:ascii="Times New Roman" w:hAnsi="Times New Roman" w:cs="Times New Roman"/>
-          <w:b/>
-          <w:bCs/>
-        </w:rPr>
-        <w:t>tra</w:t>
-      </w:r>
-      <w:proofErr w:type="spellEnd"/>
       <w:r>
         <w:rPr>
           <w:rFonts w:ascii="Times New Roman" w:hAnsi="Times New Roman" w:cs="Times New Roman"/>
@@ -3330,56 +3274,12 @@
               </w:rPr>
               <w:t>Làm bài t</w:t>
             </w:r>
-            <w:proofErr w:type="spellStart"/>
-            <w:r>
-              <w:rPr>
-                <w:rFonts w:ascii="Times New Roman" w:hAnsi="Times New Roman" w:cs="Times New Roman"/>
-              </w:rPr>
-              <w:t>ập</w:t>
-            </w:r>
-            <w:proofErr w:type="spellEnd"/>
-            <w:r>
-              <w:rPr>
-                <w:rFonts w:ascii="Times New Roman" w:hAnsi="Times New Roman" w:cs="Times New Roman"/>
-              </w:rPr>
-              <w:t xml:space="preserve">, </w:t>
-            </w:r>
-            <w:proofErr w:type="spellStart"/>
-            <w:r>
-              <w:rPr>
-                <w:rFonts w:ascii="Times New Roman" w:hAnsi="Times New Roman" w:cs="Times New Roman"/>
-              </w:rPr>
-              <w:t>bài</w:t>
-            </w:r>
-            <w:proofErr w:type="spellEnd"/>
-            <w:r>
-              <w:rPr>
-                <w:rFonts w:ascii="Times New Roman" w:hAnsi="Times New Roman" w:cs="Times New Roman"/>
-              </w:rPr>
-              <w:t xml:space="preserve"> </w:t>
-            </w:r>
-            <w:proofErr w:type="spellStart"/>
-            <w:r>
-              <w:rPr>
-                <w:rFonts w:ascii="Times New Roman" w:hAnsi="Times New Roman" w:cs="Times New Roman"/>
-              </w:rPr>
-              <w:t>kiểm</w:t>
-            </w:r>
-            <w:proofErr w:type="spellEnd"/>
-            <w:r>
-              <w:rPr>
-                <w:rFonts w:ascii="Times New Roman" w:hAnsi="Times New Roman" w:cs="Times New Roman"/>
-              </w:rPr>
-              <w:t xml:space="preserve"> </w:t>
-            </w:r>
-            <w:proofErr w:type="spellStart"/>
-            <w:r>
-              <w:rPr>
-                <w:rFonts w:ascii="Times New Roman" w:hAnsi="Times New Roman" w:cs="Times New Roman"/>
-              </w:rPr>
-              <w:t>tra</w:t>
-            </w:r>
-            <w:proofErr w:type="spellEnd"/>
+            <w:r>
+              <w:rPr>
+                <w:rFonts w:ascii="Times New Roman" w:hAnsi="Times New Roman" w:cs="Times New Roman"/>
+              </w:rPr>
+              <w:t>ập, bài kiểm tra</w:t>
+            </w:r>
           </w:p>
         </w:tc>
       </w:tr>
@@ -3496,140 +3396,12 @@
               </w:rPr>
               <w:t>chọn bài t</w:t>
             </w:r>
-            <w:proofErr w:type="spellStart"/>
-            <w:r>
-              <w:rPr>
-                <w:rFonts w:ascii="Times New Roman" w:hAnsi="Times New Roman" w:cs="Times New Roman"/>
-              </w:rPr>
-              <w:t>ập</w:t>
-            </w:r>
-            <w:proofErr w:type="spellEnd"/>
-            <w:r>
-              <w:rPr>
-                <w:rFonts w:ascii="Times New Roman" w:hAnsi="Times New Roman" w:cs="Times New Roman"/>
-              </w:rPr>
-              <w:t xml:space="preserve">, </w:t>
-            </w:r>
-            <w:proofErr w:type="spellStart"/>
-            <w:r>
-              <w:rPr>
-                <w:rFonts w:ascii="Times New Roman" w:hAnsi="Times New Roman" w:cs="Times New Roman"/>
-              </w:rPr>
-              <w:t>bài</w:t>
-            </w:r>
-            <w:proofErr w:type="spellEnd"/>
-            <w:r>
-              <w:rPr>
-                <w:rFonts w:ascii="Times New Roman" w:hAnsi="Times New Roman" w:cs="Times New Roman"/>
-              </w:rPr>
-              <w:t xml:space="preserve"> </w:t>
-            </w:r>
-            <w:proofErr w:type="spellStart"/>
-            <w:r>
-              <w:rPr>
-                <w:rFonts w:ascii="Times New Roman" w:hAnsi="Times New Roman" w:cs="Times New Roman"/>
-              </w:rPr>
-              <w:t>kiểm</w:t>
-            </w:r>
-            <w:proofErr w:type="spellEnd"/>
-            <w:r>
-              <w:rPr>
-                <w:rFonts w:ascii="Times New Roman" w:hAnsi="Times New Roman" w:cs="Times New Roman"/>
-              </w:rPr>
-              <w:t xml:space="preserve"> </w:t>
-            </w:r>
-            <w:proofErr w:type="spellStart"/>
-            <w:r>
-              <w:rPr>
-                <w:rFonts w:ascii="Times New Roman" w:hAnsi="Times New Roman" w:cs="Times New Roman"/>
-              </w:rPr>
-              <w:t>tra</w:t>
-            </w:r>
-            <w:proofErr w:type="spellEnd"/>
-            <w:r>
-              <w:rPr>
-                <w:rFonts w:ascii="Times New Roman" w:hAnsi="Times New Roman" w:cs="Times New Roman"/>
-              </w:rPr>
-              <w:t xml:space="preserve"> </w:t>
-            </w:r>
-            <w:proofErr w:type="spellStart"/>
-            <w:r>
-              <w:rPr>
-                <w:rFonts w:ascii="Times New Roman" w:hAnsi="Times New Roman" w:cs="Times New Roman"/>
-              </w:rPr>
-              <w:t>trong</w:t>
-            </w:r>
-            <w:proofErr w:type="spellEnd"/>
-            <w:r>
-              <w:rPr>
-                <w:rFonts w:ascii="Times New Roman" w:hAnsi="Times New Roman" w:cs="Times New Roman"/>
-              </w:rPr>
-              <w:t xml:space="preserve"> </w:t>
-            </w:r>
-            <w:proofErr w:type="spellStart"/>
-            <w:r>
-              <w:rPr>
-                <w:rFonts w:ascii="Times New Roman" w:hAnsi="Times New Roman" w:cs="Times New Roman"/>
-              </w:rPr>
-              <w:t>một</w:t>
-            </w:r>
-            <w:proofErr w:type="spellEnd"/>
-            <w:r>
-              <w:rPr>
-                <w:rFonts w:ascii="Times New Roman" w:hAnsi="Times New Roman" w:cs="Times New Roman"/>
-              </w:rPr>
-              <w:t xml:space="preserve"> </w:t>
-            </w:r>
-            <w:proofErr w:type="spellStart"/>
-            <w:r>
-              <w:rPr>
-                <w:rFonts w:ascii="Times New Roman" w:hAnsi="Times New Roman" w:cs="Times New Roman"/>
-              </w:rPr>
-              <w:t>khóa</w:t>
-            </w:r>
-            <w:proofErr w:type="spellEnd"/>
-            <w:r>
-              <w:rPr>
-                <w:rFonts w:ascii="Times New Roman" w:hAnsi="Times New Roman" w:cs="Times New Roman"/>
-              </w:rPr>
-              <w:t xml:space="preserve"> </w:t>
-            </w:r>
-            <w:proofErr w:type="spellStart"/>
-            <w:r>
-              <w:rPr>
-                <w:rFonts w:ascii="Times New Roman" w:hAnsi="Times New Roman" w:cs="Times New Roman"/>
-              </w:rPr>
-              <w:t>học</w:t>
-            </w:r>
-            <w:proofErr w:type="spellEnd"/>
-            <w:r>
-              <w:rPr>
-                <w:rFonts w:ascii="Times New Roman" w:hAnsi="Times New Roman" w:cs="Times New Roman"/>
-              </w:rPr>
-              <w:t xml:space="preserve"> </w:t>
-            </w:r>
-            <w:proofErr w:type="spellStart"/>
-            <w:r>
-              <w:rPr>
-                <w:rFonts w:ascii="Times New Roman" w:hAnsi="Times New Roman" w:cs="Times New Roman"/>
-              </w:rPr>
-              <w:t>để</w:t>
-            </w:r>
-            <w:proofErr w:type="spellEnd"/>
-            <w:r>
-              <w:rPr>
-                <w:rFonts w:ascii="Times New Roman" w:hAnsi="Times New Roman" w:cs="Times New Roman"/>
-              </w:rPr>
-              <w:t xml:space="preserve"> </w:t>
-            </w:r>
-            <w:proofErr w:type="spellStart"/>
-            <w:r>
-              <w:rPr>
-                <w:rFonts w:ascii="Times New Roman" w:hAnsi="Times New Roman" w:cs="Times New Roman"/>
-              </w:rPr>
-              <w:t>làm</w:t>
-            </w:r>
-            <w:proofErr w:type="spellEnd"/>
+            <w:r>
+              <w:rPr>
+                <w:rFonts w:ascii="Times New Roman" w:hAnsi="Times New Roman" w:cs="Times New Roman"/>
+              </w:rPr>
+              <w:t>ập, bài kiểm tra trong một khóa học để làm</w:t>
+            </w:r>
           </w:p>
         </w:tc>
       </w:tr>
@@ -3867,140 +3639,12 @@
               </w:rPr>
               <w:t>Học viên chọn bài t</w:t>
             </w:r>
-            <w:proofErr w:type="spellStart"/>
-            <w:r>
-              <w:rPr>
-                <w:rFonts w:ascii="Times New Roman" w:hAnsi="Times New Roman" w:cs="Times New Roman"/>
-              </w:rPr>
-              <w:t>ập</w:t>
-            </w:r>
-            <w:proofErr w:type="spellEnd"/>
-            <w:r>
-              <w:rPr>
-                <w:rFonts w:ascii="Times New Roman" w:hAnsi="Times New Roman" w:cs="Times New Roman"/>
-              </w:rPr>
-              <w:t xml:space="preserve">, </w:t>
-            </w:r>
-            <w:proofErr w:type="spellStart"/>
-            <w:r>
-              <w:rPr>
-                <w:rFonts w:ascii="Times New Roman" w:hAnsi="Times New Roman" w:cs="Times New Roman"/>
-              </w:rPr>
-              <w:t>bài</w:t>
-            </w:r>
-            <w:proofErr w:type="spellEnd"/>
-            <w:r>
-              <w:rPr>
-                <w:rFonts w:ascii="Times New Roman" w:hAnsi="Times New Roman" w:cs="Times New Roman"/>
-              </w:rPr>
-              <w:t xml:space="preserve"> </w:t>
-            </w:r>
-            <w:proofErr w:type="spellStart"/>
-            <w:r>
-              <w:rPr>
-                <w:rFonts w:ascii="Times New Roman" w:hAnsi="Times New Roman" w:cs="Times New Roman"/>
-              </w:rPr>
-              <w:t>kiểm</w:t>
-            </w:r>
-            <w:proofErr w:type="spellEnd"/>
-            <w:r>
-              <w:rPr>
-                <w:rFonts w:ascii="Times New Roman" w:hAnsi="Times New Roman" w:cs="Times New Roman"/>
-              </w:rPr>
-              <w:t xml:space="preserve"> </w:t>
-            </w:r>
-            <w:proofErr w:type="spellStart"/>
-            <w:r>
-              <w:rPr>
-                <w:rFonts w:ascii="Times New Roman" w:hAnsi="Times New Roman" w:cs="Times New Roman"/>
-              </w:rPr>
-              <w:t>tra</w:t>
-            </w:r>
-            <w:proofErr w:type="spellEnd"/>
-            <w:r>
-              <w:rPr>
-                <w:rFonts w:ascii="Times New Roman" w:hAnsi="Times New Roman" w:cs="Times New Roman"/>
-              </w:rPr>
-              <w:t xml:space="preserve"> </w:t>
-            </w:r>
-            <w:proofErr w:type="spellStart"/>
-            <w:r>
-              <w:rPr>
-                <w:rFonts w:ascii="Times New Roman" w:hAnsi="Times New Roman" w:cs="Times New Roman"/>
-              </w:rPr>
-              <w:t>trong</w:t>
-            </w:r>
-            <w:proofErr w:type="spellEnd"/>
-            <w:r>
-              <w:rPr>
-                <w:rFonts w:ascii="Times New Roman" w:hAnsi="Times New Roman" w:cs="Times New Roman"/>
-              </w:rPr>
-              <w:t xml:space="preserve"> </w:t>
-            </w:r>
-            <w:proofErr w:type="spellStart"/>
-            <w:r>
-              <w:rPr>
-                <w:rFonts w:ascii="Times New Roman" w:hAnsi="Times New Roman" w:cs="Times New Roman"/>
-              </w:rPr>
-              <w:t>một</w:t>
-            </w:r>
-            <w:proofErr w:type="spellEnd"/>
-            <w:r>
-              <w:rPr>
-                <w:rFonts w:ascii="Times New Roman" w:hAnsi="Times New Roman" w:cs="Times New Roman"/>
-              </w:rPr>
-              <w:t xml:space="preserve"> </w:t>
-            </w:r>
-            <w:proofErr w:type="spellStart"/>
-            <w:r>
-              <w:rPr>
-                <w:rFonts w:ascii="Times New Roman" w:hAnsi="Times New Roman" w:cs="Times New Roman"/>
-              </w:rPr>
-              <w:t>khóa</w:t>
-            </w:r>
-            <w:proofErr w:type="spellEnd"/>
-            <w:r>
-              <w:rPr>
-                <w:rFonts w:ascii="Times New Roman" w:hAnsi="Times New Roman" w:cs="Times New Roman"/>
-              </w:rPr>
-              <w:t xml:space="preserve"> </w:t>
-            </w:r>
-            <w:proofErr w:type="spellStart"/>
-            <w:r>
-              <w:rPr>
-                <w:rFonts w:ascii="Times New Roman" w:hAnsi="Times New Roman" w:cs="Times New Roman"/>
-              </w:rPr>
-              <w:t>học</w:t>
-            </w:r>
-            <w:proofErr w:type="spellEnd"/>
-            <w:r>
-              <w:rPr>
-                <w:rFonts w:ascii="Times New Roman" w:hAnsi="Times New Roman" w:cs="Times New Roman"/>
-              </w:rPr>
-              <w:t xml:space="preserve"> </w:t>
-            </w:r>
-            <w:proofErr w:type="spellStart"/>
-            <w:r>
-              <w:rPr>
-                <w:rFonts w:ascii="Times New Roman" w:hAnsi="Times New Roman" w:cs="Times New Roman"/>
-              </w:rPr>
-              <w:t>để</w:t>
-            </w:r>
-            <w:proofErr w:type="spellEnd"/>
-            <w:r>
-              <w:rPr>
-                <w:rFonts w:ascii="Times New Roman" w:hAnsi="Times New Roman" w:cs="Times New Roman"/>
-              </w:rPr>
-              <w:t xml:space="preserve"> </w:t>
-            </w:r>
-            <w:proofErr w:type="spellStart"/>
-            <w:r>
-              <w:rPr>
-                <w:rFonts w:ascii="Times New Roman" w:hAnsi="Times New Roman" w:cs="Times New Roman"/>
-              </w:rPr>
-              <w:t>làm</w:t>
-            </w:r>
-            <w:proofErr w:type="spellEnd"/>
+            <w:r>
+              <w:rPr>
+                <w:rFonts w:ascii="Times New Roman" w:hAnsi="Times New Roman" w:cs="Times New Roman"/>
+              </w:rPr>
+              <w:t>ập, bài kiểm tra trong một khóa học để làm</w:t>
+            </w:r>
           </w:p>
           <w:p>
             <w:pPr>
@@ -4018,145 +3662,11 @@
                 <w:lang w:val="vi-VN"/>
               </w:rPr>
             </w:pPr>
-            <w:proofErr w:type="spellStart"/>
-            <w:r>
-              <w:rPr>
-                <w:rFonts w:ascii="Times New Roman" w:hAnsi="Times New Roman" w:cs="Times New Roman"/>
-              </w:rPr>
-              <w:t>Hệ</w:t>
-            </w:r>
-            <w:proofErr w:type="spellEnd"/>
-            <w:r>
-              <w:rPr>
-                <w:rFonts w:ascii="Times New Roman" w:hAnsi="Times New Roman" w:cs="Times New Roman"/>
-              </w:rPr>
-              <w:t xml:space="preserve"> </w:t>
-            </w:r>
-            <w:proofErr w:type="spellStart"/>
-            <w:r>
-              <w:rPr>
-                <w:rFonts w:ascii="Times New Roman" w:hAnsi="Times New Roman" w:cs="Times New Roman"/>
-              </w:rPr>
-              <w:t>thống</w:t>
-            </w:r>
-            <w:proofErr w:type="spellEnd"/>
-            <w:r>
-              <w:rPr>
-                <w:rFonts w:ascii="Times New Roman" w:hAnsi="Times New Roman" w:cs="Times New Roman"/>
-              </w:rPr>
-              <w:t xml:space="preserve"> </w:t>
-            </w:r>
-            <w:proofErr w:type="spellStart"/>
-            <w:r>
-              <w:rPr>
-                <w:rFonts w:ascii="Times New Roman" w:hAnsi="Times New Roman" w:cs="Times New Roman"/>
-              </w:rPr>
-              <w:t>hiển</w:t>
-            </w:r>
-            <w:proofErr w:type="spellEnd"/>
-            <w:r>
-              <w:rPr>
-                <w:rFonts w:ascii="Times New Roman" w:hAnsi="Times New Roman" w:cs="Times New Roman"/>
-              </w:rPr>
-              <w:t xml:space="preserve"> </w:t>
-            </w:r>
-            <w:proofErr w:type="spellStart"/>
-            <w:r>
-              <w:rPr>
-                <w:rFonts w:ascii="Times New Roman" w:hAnsi="Times New Roman" w:cs="Times New Roman"/>
-              </w:rPr>
-              <w:t>thị</w:t>
-            </w:r>
-            <w:proofErr w:type="spellEnd"/>
-            <w:r>
-              <w:rPr>
-                <w:rFonts w:ascii="Times New Roman" w:hAnsi="Times New Roman" w:cs="Times New Roman"/>
-              </w:rPr>
-              <w:t xml:space="preserve"> </w:t>
-            </w:r>
-            <w:proofErr w:type="spellStart"/>
-            <w:r>
-              <w:rPr>
-                <w:rFonts w:ascii="Times New Roman" w:hAnsi="Times New Roman" w:cs="Times New Roman"/>
-              </w:rPr>
-              <w:t>nội</w:t>
-            </w:r>
-            <w:proofErr w:type="spellEnd"/>
-            <w:r>
-              <w:rPr>
-                <w:rFonts w:ascii="Times New Roman" w:hAnsi="Times New Roman" w:cs="Times New Roman"/>
-              </w:rPr>
-              <w:t xml:space="preserve"> dung </w:t>
-            </w:r>
-            <w:proofErr w:type="spellStart"/>
-            <w:r>
-              <w:rPr>
-                <w:rFonts w:ascii="Times New Roman" w:hAnsi="Times New Roman" w:cs="Times New Roman"/>
-              </w:rPr>
-              <w:t>bài</w:t>
-            </w:r>
-            <w:proofErr w:type="spellEnd"/>
-            <w:r>
-              <w:rPr>
-                <w:rFonts w:ascii="Times New Roman" w:hAnsi="Times New Roman" w:cs="Times New Roman"/>
-              </w:rPr>
-              <w:t xml:space="preserve"> </w:t>
-            </w:r>
-            <w:proofErr w:type="spellStart"/>
-            <w:r>
-              <w:rPr>
-                <w:rFonts w:ascii="Times New Roman" w:hAnsi="Times New Roman" w:cs="Times New Roman"/>
-              </w:rPr>
-              <w:t>tập</w:t>
-            </w:r>
-            <w:proofErr w:type="spellEnd"/>
-            <w:r>
-              <w:rPr>
-                <w:rFonts w:ascii="Times New Roman" w:hAnsi="Times New Roman" w:cs="Times New Roman"/>
-              </w:rPr>
-              <w:t>/</w:t>
-            </w:r>
-            <w:proofErr w:type="spellStart"/>
-            <w:r>
-              <w:rPr>
-                <w:rFonts w:ascii="Times New Roman" w:hAnsi="Times New Roman" w:cs="Times New Roman"/>
-              </w:rPr>
-              <w:t>bài</w:t>
-            </w:r>
-            <w:proofErr w:type="spellEnd"/>
-            <w:r>
-              <w:rPr>
-                <w:rFonts w:ascii="Times New Roman" w:hAnsi="Times New Roman" w:cs="Times New Roman"/>
-              </w:rPr>
-              <w:t xml:space="preserve"> </w:t>
-            </w:r>
-            <w:proofErr w:type="spellStart"/>
-            <w:r>
-              <w:rPr>
-                <w:rFonts w:ascii="Times New Roman" w:hAnsi="Times New Roman" w:cs="Times New Roman"/>
-              </w:rPr>
-              <w:t>kiểm</w:t>
-            </w:r>
-            <w:proofErr w:type="spellEnd"/>
-            <w:r>
-              <w:rPr>
-                <w:rFonts w:ascii="Times New Roman" w:hAnsi="Times New Roman" w:cs="Times New Roman"/>
-              </w:rPr>
-              <w:t xml:space="preserve"> </w:t>
-            </w:r>
-            <w:proofErr w:type="spellStart"/>
-            <w:r>
-              <w:rPr>
-                <w:rFonts w:ascii="Times New Roman" w:hAnsi="Times New Roman" w:cs="Times New Roman"/>
-              </w:rPr>
-              <w:t>tra</w:t>
-            </w:r>
-            <w:proofErr w:type="spellEnd"/>
-            <w:r>
-              <w:rPr>
-                <w:rFonts w:ascii="Times New Roman" w:hAnsi="Times New Roman" w:cs="Times New Roman"/>
-              </w:rPr>
-              <w:t>.</w:t>
+            <w:r>
+              <w:rPr>
+                <w:rFonts w:ascii="Times New Roman" w:hAnsi="Times New Roman" w:cs="Times New Roman"/>
+              </w:rPr>
+              <w:t>Hệ thống hiển thị nội dung bài tập/bài kiểm tra.</w:t>
             </w:r>
           </w:p>
           <w:p>
@@ -4180,156 +3690,8 @@
                 <w:rFonts w:ascii="Times New Roman" w:hAnsi="Times New Roman" w:cs="Times New Roman"/>
               </w:rPr>
               <w:lastRenderedPageBreak/>
-              <w:t xml:space="preserve">Học </w:t>
-            </w:r>
-            <w:proofErr w:type="spellStart"/>
-            <w:r>
-              <w:rPr>
-                <w:rFonts w:ascii="Times New Roman" w:hAnsi="Times New Roman" w:cs="Times New Roman"/>
-              </w:rPr>
-              <w:t>viên</w:t>
-            </w:r>
-            <w:proofErr w:type="spellEnd"/>
-            <w:r>
-              <w:rPr>
-                <w:rFonts w:ascii="Times New Roman" w:hAnsi="Times New Roman" w:cs="Times New Roman"/>
-              </w:rPr>
-              <w:t xml:space="preserve"> </w:t>
-            </w:r>
-            <w:proofErr w:type="spellStart"/>
-            <w:r>
-              <w:rPr>
-                <w:rFonts w:ascii="Times New Roman" w:hAnsi="Times New Roman" w:cs="Times New Roman"/>
-              </w:rPr>
-              <w:t>thực</w:t>
-            </w:r>
-            <w:proofErr w:type="spellEnd"/>
-            <w:r>
-              <w:rPr>
-                <w:rFonts w:ascii="Times New Roman" w:hAnsi="Times New Roman" w:cs="Times New Roman"/>
-              </w:rPr>
-              <w:t xml:space="preserve"> </w:t>
-            </w:r>
-            <w:proofErr w:type="spellStart"/>
-            <w:r>
-              <w:rPr>
-                <w:rFonts w:ascii="Times New Roman" w:hAnsi="Times New Roman" w:cs="Times New Roman"/>
-              </w:rPr>
-              <w:t>hiện</w:t>
-            </w:r>
-            <w:proofErr w:type="spellEnd"/>
-            <w:r>
-              <w:rPr>
-                <w:rFonts w:ascii="Times New Roman" w:hAnsi="Times New Roman" w:cs="Times New Roman"/>
-              </w:rPr>
-              <w:t xml:space="preserve"> </w:t>
-            </w:r>
-            <w:proofErr w:type="spellStart"/>
-            <w:r>
-              <w:rPr>
-                <w:rFonts w:ascii="Times New Roman" w:hAnsi="Times New Roman" w:cs="Times New Roman"/>
-              </w:rPr>
-              <w:t>bài</w:t>
-            </w:r>
-            <w:proofErr w:type="spellEnd"/>
-            <w:r>
-              <w:rPr>
-                <w:rFonts w:ascii="Times New Roman" w:hAnsi="Times New Roman" w:cs="Times New Roman"/>
-              </w:rPr>
-              <w:t xml:space="preserve"> </w:t>
-            </w:r>
-            <w:proofErr w:type="spellStart"/>
-            <w:r>
-              <w:rPr>
-                <w:rFonts w:ascii="Times New Roman" w:hAnsi="Times New Roman" w:cs="Times New Roman"/>
-              </w:rPr>
-              <w:t>tập</w:t>
-            </w:r>
-            <w:proofErr w:type="spellEnd"/>
-            <w:r>
-              <w:rPr>
-                <w:rFonts w:ascii="Times New Roman" w:hAnsi="Times New Roman" w:cs="Times New Roman"/>
-              </w:rPr>
-              <w:t>/</w:t>
-            </w:r>
-            <w:proofErr w:type="spellStart"/>
-            <w:r>
-              <w:rPr>
-                <w:rFonts w:ascii="Times New Roman" w:hAnsi="Times New Roman" w:cs="Times New Roman"/>
-              </w:rPr>
-              <w:t>bài</w:t>
-            </w:r>
-            <w:proofErr w:type="spellEnd"/>
-            <w:r>
-              <w:rPr>
-                <w:rFonts w:ascii="Times New Roman" w:hAnsi="Times New Roman" w:cs="Times New Roman"/>
-              </w:rPr>
-              <w:t xml:space="preserve"> </w:t>
-            </w:r>
-            <w:proofErr w:type="spellStart"/>
-            <w:r>
-              <w:rPr>
-                <w:rFonts w:ascii="Times New Roman" w:hAnsi="Times New Roman" w:cs="Times New Roman"/>
-              </w:rPr>
-              <w:t>kiểm</w:t>
-            </w:r>
-            <w:proofErr w:type="spellEnd"/>
-            <w:r>
-              <w:rPr>
-                <w:rFonts w:ascii="Times New Roman" w:hAnsi="Times New Roman" w:cs="Times New Roman"/>
-              </w:rPr>
-              <w:t xml:space="preserve"> </w:t>
-            </w:r>
-            <w:proofErr w:type="spellStart"/>
-            <w:r>
-              <w:rPr>
-                <w:rFonts w:ascii="Times New Roman" w:hAnsi="Times New Roman" w:cs="Times New Roman"/>
-              </w:rPr>
-              <w:t>tra</w:t>
-            </w:r>
-            <w:proofErr w:type="spellEnd"/>
-            <w:r>
-              <w:rPr>
-                <w:rFonts w:ascii="Times New Roman" w:hAnsi="Times New Roman" w:cs="Times New Roman"/>
-              </w:rPr>
-              <w:t xml:space="preserve"> </w:t>
-            </w:r>
-            <w:proofErr w:type="spellStart"/>
-            <w:r>
-              <w:rPr>
-                <w:rFonts w:ascii="Times New Roman" w:hAnsi="Times New Roman" w:cs="Times New Roman"/>
-              </w:rPr>
-              <w:t>và</w:t>
-            </w:r>
-            <w:proofErr w:type="spellEnd"/>
-            <w:r>
-              <w:rPr>
-                <w:rFonts w:ascii="Times New Roman" w:hAnsi="Times New Roman" w:cs="Times New Roman"/>
-              </w:rPr>
-              <w:t xml:space="preserve"> </w:t>
-            </w:r>
-            <w:proofErr w:type="spellStart"/>
-            <w:r>
-              <w:rPr>
-                <w:rFonts w:ascii="Times New Roman" w:hAnsi="Times New Roman" w:cs="Times New Roman"/>
-              </w:rPr>
-              <w:t>nộp</w:t>
-            </w:r>
-            <w:proofErr w:type="spellEnd"/>
-            <w:r>
-              <w:rPr>
-                <w:rFonts w:ascii="Times New Roman" w:hAnsi="Times New Roman" w:cs="Times New Roman"/>
-              </w:rPr>
-              <w:t xml:space="preserve"> </w:t>
-            </w:r>
-            <w:proofErr w:type="spellStart"/>
-            <w:r>
-              <w:rPr>
-                <w:rFonts w:ascii="Times New Roman" w:hAnsi="Times New Roman" w:cs="Times New Roman"/>
-              </w:rPr>
-              <w:t>bài</w:t>
-            </w:r>
-            <w:proofErr w:type="spellEnd"/>
+              <w:t>Học viên thực hiện bài tập/bài kiểm tra và nộp bài</w:t>
+            </w:r>
           </w:p>
           <w:p>
             <w:pPr>
@@ -4347,131 +3709,11 @@
                 <w:lang w:val="vi-VN"/>
               </w:rPr>
             </w:pPr>
-            <w:proofErr w:type="spellStart"/>
-            <w:r>
-              <w:rPr>
-                <w:rFonts w:ascii="Times New Roman" w:hAnsi="Times New Roman" w:cs="Times New Roman"/>
-              </w:rPr>
-              <w:t>Hệ</w:t>
-            </w:r>
-            <w:proofErr w:type="spellEnd"/>
-            <w:r>
-              <w:rPr>
-                <w:rFonts w:ascii="Times New Roman" w:hAnsi="Times New Roman" w:cs="Times New Roman"/>
-              </w:rPr>
-              <w:t xml:space="preserve"> </w:t>
-            </w:r>
-            <w:proofErr w:type="spellStart"/>
-            <w:r>
-              <w:rPr>
-                <w:rFonts w:ascii="Times New Roman" w:hAnsi="Times New Roman" w:cs="Times New Roman"/>
-              </w:rPr>
-              <w:t>thống</w:t>
-            </w:r>
-            <w:proofErr w:type="spellEnd"/>
-            <w:r>
-              <w:rPr>
-                <w:rFonts w:ascii="Times New Roman" w:hAnsi="Times New Roman" w:cs="Times New Roman"/>
-              </w:rPr>
-              <w:t xml:space="preserve"> </w:t>
-            </w:r>
-            <w:proofErr w:type="spellStart"/>
-            <w:r>
-              <w:rPr>
-                <w:rFonts w:ascii="Times New Roman" w:hAnsi="Times New Roman" w:cs="Times New Roman"/>
-              </w:rPr>
-              <w:t>tự</w:t>
-            </w:r>
-            <w:proofErr w:type="spellEnd"/>
-            <w:r>
-              <w:rPr>
-                <w:rFonts w:ascii="Times New Roman" w:hAnsi="Times New Roman" w:cs="Times New Roman"/>
-              </w:rPr>
-              <w:t xml:space="preserve"> </w:t>
-            </w:r>
-            <w:proofErr w:type="spellStart"/>
-            <w:r>
-              <w:rPr>
-                <w:rFonts w:ascii="Times New Roman" w:hAnsi="Times New Roman" w:cs="Times New Roman"/>
-              </w:rPr>
-              <w:t>động</w:t>
-            </w:r>
-            <w:proofErr w:type="spellEnd"/>
-            <w:r>
-              <w:rPr>
-                <w:rFonts w:ascii="Times New Roman" w:hAnsi="Times New Roman" w:cs="Times New Roman"/>
-              </w:rPr>
-              <w:t xml:space="preserve"> </w:t>
-            </w:r>
-            <w:proofErr w:type="spellStart"/>
-            <w:r>
-              <w:rPr>
-                <w:rFonts w:ascii="Times New Roman" w:hAnsi="Times New Roman" w:cs="Times New Roman"/>
-              </w:rPr>
-              <w:t>chấm</w:t>
-            </w:r>
-            <w:proofErr w:type="spellEnd"/>
-            <w:r>
-              <w:rPr>
-                <w:rFonts w:ascii="Times New Roman" w:hAnsi="Times New Roman" w:cs="Times New Roman"/>
-              </w:rPr>
-              <w:t xml:space="preserve"> </w:t>
-            </w:r>
-            <w:proofErr w:type="spellStart"/>
-            <w:r>
-              <w:rPr>
-                <w:rFonts w:ascii="Times New Roman" w:hAnsi="Times New Roman" w:cs="Times New Roman"/>
-              </w:rPr>
-              <w:t>điểm</w:t>
-            </w:r>
-            <w:proofErr w:type="spellEnd"/>
-            <w:r>
-              <w:rPr>
-                <w:rFonts w:ascii="Times New Roman" w:hAnsi="Times New Roman" w:cs="Times New Roman"/>
-              </w:rPr>
-              <w:t xml:space="preserve"> (</w:t>
-            </w:r>
-            <w:proofErr w:type="spellStart"/>
-            <w:r>
-              <w:rPr>
-                <w:rFonts w:ascii="Times New Roman" w:hAnsi="Times New Roman" w:cs="Times New Roman"/>
-              </w:rPr>
-              <w:t>nếu</w:t>
-            </w:r>
-            <w:proofErr w:type="spellEnd"/>
-            <w:r>
-              <w:rPr>
-                <w:rFonts w:ascii="Times New Roman" w:hAnsi="Times New Roman" w:cs="Times New Roman"/>
-              </w:rPr>
-              <w:t xml:space="preserve"> </w:t>
-            </w:r>
-            <w:proofErr w:type="spellStart"/>
-            <w:r>
-              <w:rPr>
-                <w:rFonts w:ascii="Times New Roman" w:hAnsi="Times New Roman" w:cs="Times New Roman"/>
-              </w:rPr>
-              <w:t>áp</w:t>
-            </w:r>
-            <w:proofErr w:type="spellEnd"/>
-            <w:r>
-              <w:rPr>
-                <w:rFonts w:ascii="Times New Roman" w:hAnsi="Times New Roman" w:cs="Times New Roman"/>
-              </w:rPr>
-              <w:t xml:space="preserve"> </w:t>
-            </w:r>
-            <w:proofErr w:type="spellStart"/>
-            <w:r>
-              <w:rPr>
-                <w:rFonts w:ascii="Times New Roman" w:hAnsi="Times New Roman" w:cs="Times New Roman"/>
-              </w:rPr>
-              <w:t>dụng</w:t>
-            </w:r>
-            <w:proofErr w:type="spellEnd"/>
-            <w:r>
-              <w:rPr>
-                <w:rFonts w:ascii="Times New Roman" w:hAnsi="Times New Roman" w:cs="Times New Roman"/>
-              </w:rPr>
-              <w:t>).</w:t>
+            <w:r>
+              <w:rPr>
+                <w:rFonts w:ascii="Times New Roman" w:hAnsi="Times New Roman" w:cs="Times New Roman"/>
+              </w:rPr>
+              <w:t>Hệ thống tự động chấm điểm (nếu áp dụng).</w:t>
             </w:r>
           </w:p>
           <w:p>
@@ -4494,217 +3736,7 @@
               <w:rPr>
                 <w:rFonts w:ascii="Times New Roman" w:hAnsi="Times New Roman" w:cs="Times New Roman"/>
               </w:rPr>
-              <w:t xml:space="preserve">Học </w:t>
-            </w:r>
-            <w:proofErr w:type="spellStart"/>
-            <w:r>
-              <w:rPr>
-                <w:rFonts w:ascii="Times New Roman" w:hAnsi="Times New Roman" w:cs="Times New Roman"/>
-              </w:rPr>
-              <w:t>viên</w:t>
-            </w:r>
-            <w:proofErr w:type="spellEnd"/>
-            <w:r>
-              <w:rPr>
-                <w:rFonts w:ascii="Times New Roman" w:hAnsi="Times New Roman" w:cs="Times New Roman"/>
-              </w:rPr>
-              <w:t xml:space="preserve"> </w:t>
-            </w:r>
-            <w:proofErr w:type="spellStart"/>
-            <w:r>
-              <w:rPr>
-                <w:rFonts w:ascii="Times New Roman" w:hAnsi="Times New Roman" w:cs="Times New Roman"/>
-              </w:rPr>
-              <w:t>có</w:t>
-            </w:r>
-            <w:proofErr w:type="spellEnd"/>
-            <w:r>
-              <w:rPr>
-                <w:rFonts w:ascii="Times New Roman" w:hAnsi="Times New Roman" w:cs="Times New Roman"/>
-              </w:rPr>
-              <w:t xml:space="preserve"> </w:t>
-            </w:r>
-            <w:proofErr w:type="spellStart"/>
-            <w:r>
-              <w:rPr>
-                <w:rFonts w:ascii="Times New Roman" w:hAnsi="Times New Roman" w:cs="Times New Roman"/>
-              </w:rPr>
-              <w:t>thể</w:t>
-            </w:r>
-            <w:proofErr w:type="spellEnd"/>
-            <w:r>
-              <w:rPr>
-                <w:rFonts w:ascii="Times New Roman" w:hAnsi="Times New Roman" w:cs="Times New Roman"/>
-              </w:rPr>
-              <w:t xml:space="preserve"> </w:t>
-            </w:r>
-            <w:proofErr w:type="spellStart"/>
-            <w:r>
-              <w:rPr>
-                <w:rFonts w:ascii="Times New Roman" w:hAnsi="Times New Roman" w:cs="Times New Roman"/>
-              </w:rPr>
-              <w:t>xem</w:t>
-            </w:r>
-            <w:proofErr w:type="spellEnd"/>
-            <w:r>
-              <w:rPr>
-                <w:rFonts w:ascii="Times New Roman" w:hAnsi="Times New Roman" w:cs="Times New Roman"/>
-              </w:rPr>
-              <w:t xml:space="preserve"> </w:t>
-            </w:r>
-            <w:proofErr w:type="spellStart"/>
-            <w:r>
-              <w:rPr>
-                <w:rFonts w:ascii="Times New Roman" w:hAnsi="Times New Roman" w:cs="Times New Roman"/>
-              </w:rPr>
-              <w:t>kết</w:t>
-            </w:r>
-            <w:proofErr w:type="spellEnd"/>
-            <w:r>
-              <w:rPr>
-                <w:rFonts w:ascii="Times New Roman" w:hAnsi="Times New Roman" w:cs="Times New Roman"/>
-              </w:rPr>
-              <w:t xml:space="preserve"> </w:t>
-            </w:r>
-            <w:proofErr w:type="spellStart"/>
-            <w:r>
-              <w:rPr>
-                <w:rFonts w:ascii="Times New Roman" w:hAnsi="Times New Roman" w:cs="Times New Roman"/>
-              </w:rPr>
-              <w:t>quả</w:t>
-            </w:r>
-            <w:proofErr w:type="spellEnd"/>
-            <w:r>
-              <w:rPr>
-                <w:rFonts w:ascii="Times New Roman" w:hAnsi="Times New Roman" w:cs="Times New Roman"/>
-              </w:rPr>
-              <w:t xml:space="preserve"> </w:t>
-            </w:r>
-            <w:proofErr w:type="spellStart"/>
-            <w:r>
-              <w:rPr>
-                <w:rFonts w:ascii="Times New Roman" w:hAnsi="Times New Roman" w:cs="Times New Roman"/>
-              </w:rPr>
-              <w:t>ngay</w:t>
-            </w:r>
-            <w:proofErr w:type="spellEnd"/>
-            <w:r>
-              <w:rPr>
-                <w:rFonts w:ascii="Times New Roman" w:hAnsi="Times New Roman" w:cs="Times New Roman"/>
-              </w:rPr>
-              <w:t xml:space="preserve"> </w:t>
-            </w:r>
-            <w:proofErr w:type="spellStart"/>
-            <w:r>
-              <w:rPr>
-                <w:rFonts w:ascii="Times New Roman" w:hAnsi="Times New Roman" w:cs="Times New Roman"/>
-              </w:rPr>
-              <w:t>hoặc</w:t>
-            </w:r>
-            <w:proofErr w:type="spellEnd"/>
-            <w:r>
-              <w:rPr>
-                <w:rFonts w:ascii="Times New Roman" w:hAnsi="Times New Roman" w:cs="Times New Roman"/>
-              </w:rPr>
-              <w:t xml:space="preserve"> </w:t>
-            </w:r>
-            <w:proofErr w:type="spellStart"/>
-            <w:r>
-              <w:rPr>
-                <w:rFonts w:ascii="Times New Roman" w:hAnsi="Times New Roman" w:cs="Times New Roman"/>
-              </w:rPr>
-              <w:t>chờ</w:t>
-            </w:r>
-            <w:proofErr w:type="spellEnd"/>
-            <w:r>
-              <w:rPr>
-                <w:rFonts w:ascii="Times New Roman" w:hAnsi="Times New Roman" w:cs="Times New Roman"/>
-              </w:rPr>
-              <w:t xml:space="preserve"> </w:t>
-            </w:r>
-            <w:proofErr w:type="spellStart"/>
-            <w:r>
-              <w:rPr>
-                <w:rFonts w:ascii="Times New Roman" w:hAnsi="Times New Roman" w:cs="Times New Roman"/>
-              </w:rPr>
-              <w:t>giảng</w:t>
-            </w:r>
-            <w:proofErr w:type="spellEnd"/>
-            <w:r>
-              <w:rPr>
-                <w:rFonts w:ascii="Times New Roman" w:hAnsi="Times New Roman" w:cs="Times New Roman"/>
-              </w:rPr>
-              <w:t xml:space="preserve"> </w:t>
-            </w:r>
-            <w:proofErr w:type="spellStart"/>
-            <w:r>
-              <w:rPr>
-                <w:rFonts w:ascii="Times New Roman" w:hAnsi="Times New Roman" w:cs="Times New Roman"/>
-              </w:rPr>
-              <w:t>viên</w:t>
-            </w:r>
-            <w:proofErr w:type="spellEnd"/>
-            <w:r>
-              <w:rPr>
-                <w:rFonts w:ascii="Times New Roman" w:hAnsi="Times New Roman" w:cs="Times New Roman"/>
-              </w:rPr>
-              <w:t xml:space="preserve"> </w:t>
-            </w:r>
-            <w:proofErr w:type="spellStart"/>
-            <w:r>
-              <w:rPr>
-                <w:rFonts w:ascii="Times New Roman" w:hAnsi="Times New Roman" w:cs="Times New Roman"/>
-              </w:rPr>
-              <w:t>chấm</w:t>
-            </w:r>
-            <w:proofErr w:type="spellEnd"/>
-            <w:r>
-              <w:rPr>
-                <w:rFonts w:ascii="Times New Roman" w:hAnsi="Times New Roman" w:cs="Times New Roman"/>
-              </w:rPr>
-              <w:t xml:space="preserve"> </w:t>
-            </w:r>
-            <w:proofErr w:type="spellStart"/>
-            <w:r>
-              <w:rPr>
-                <w:rFonts w:ascii="Times New Roman" w:hAnsi="Times New Roman" w:cs="Times New Roman"/>
-              </w:rPr>
-              <w:t>điểm</w:t>
-            </w:r>
-            <w:proofErr w:type="spellEnd"/>
-            <w:r>
-              <w:rPr>
-                <w:rFonts w:ascii="Times New Roman" w:hAnsi="Times New Roman" w:cs="Times New Roman"/>
-              </w:rPr>
-              <w:t xml:space="preserve"> (</w:t>
-            </w:r>
-            <w:proofErr w:type="spellStart"/>
-            <w:r>
-              <w:rPr>
-                <w:rFonts w:ascii="Times New Roman" w:hAnsi="Times New Roman" w:cs="Times New Roman"/>
-              </w:rPr>
-              <w:t>nếu</w:t>
-            </w:r>
-            <w:proofErr w:type="spellEnd"/>
-            <w:r>
-              <w:rPr>
-                <w:rFonts w:ascii="Times New Roman" w:hAnsi="Times New Roman" w:cs="Times New Roman"/>
-              </w:rPr>
-              <w:t xml:space="preserve"> </w:t>
-            </w:r>
-            <w:proofErr w:type="spellStart"/>
-            <w:r>
-              <w:rPr>
-                <w:rFonts w:ascii="Times New Roman" w:hAnsi="Times New Roman" w:cs="Times New Roman"/>
-              </w:rPr>
-              <w:t>cần</w:t>
-            </w:r>
-            <w:proofErr w:type="spellEnd"/>
-            <w:r>
-              <w:rPr>
-                <w:rFonts w:ascii="Times New Roman" w:hAnsi="Times New Roman" w:cs="Times New Roman"/>
-              </w:rPr>
-              <w:t>).</w:t>
+              <w:t>Học viên có thể xem kết quả ngay hoặc chờ giảng viên chấm điểm (nếu cần).</w:t>
             </w:r>
           </w:p>
         </w:tc>
@@ -4758,536 +3790,32 @@
               <w:rPr>
                 <w:rFonts w:ascii="Times New Roman" w:hAnsi="Times New Roman" w:cs="Times New Roman"/>
               </w:rPr>
-              <w:t xml:space="preserve">3a. </w:t>
-            </w:r>
-            <w:proofErr w:type="spellStart"/>
-            <w:r>
-              <w:rPr>
-                <w:rFonts w:ascii="Times New Roman" w:hAnsi="Times New Roman" w:cs="Times New Roman"/>
-              </w:rPr>
-              <w:t>Nếu</w:t>
-            </w:r>
-            <w:proofErr w:type="spellEnd"/>
-            <w:r>
-              <w:rPr>
-                <w:rFonts w:ascii="Times New Roman" w:hAnsi="Times New Roman" w:cs="Times New Roman"/>
+              <w:t>3a. Nếu bài kiểm tra có giới hạn thời gian, hệ thống sẽ tự động nộp bài khi hết thời gian.</w:t>
+            </w:r>
+            <w:r>
+              <w:rPr>
+                <w:rFonts w:ascii="Times New Roman" w:hAnsi="Times New Roman" w:cs="Times New Roman"/>
+                <w:noProof/>
+                <w:szCs w:val="26"/>
               </w:rPr>
               <w:t xml:space="preserve"> </w:t>
             </w:r>
-            <w:proofErr w:type="spellStart"/>
-            <w:r>
-              <w:rPr>
-                <w:rFonts w:ascii="Times New Roman" w:hAnsi="Times New Roman" w:cs="Times New Roman"/>
-              </w:rPr>
-              <w:t>bài</w:t>
-            </w:r>
-            <w:proofErr w:type="spellEnd"/>
-            <w:r>
-              <w:rPr>
-                <w:rFonts w:ascii="Times New Roman" w:hAnsi="Times New Roman" w:cs="Times New Roman"/>
-              </w:rPr>
-              <w:t xml:space="preserve"> </w:t>
-            </w:r>
-            <w:proofErr w:type="spellStart"/>
-            <w:r>
-              <w:rPr>
-                <w:rFonts w:ascii="Times New Roman" w:hAnsi="Times New Roman" w:cs="Times New Roman"/>
-              </w:rPr>
-              <w:t>kiểm</w:t>
-            </w:r>
-            <w:proofErr w:type="spellEnd"/>
-            <w:r>
-              <w:rPr>
-                <w:rFonts w:ascii="Times New Roman" w:hAnsi="Times New Roman" w:cs="Times New Roman"/>
-              </w:rPr>
-              <w:t xml:space="preserve"> </w:t>
-            </w:r>
-            <w:proofErr w:type="spellStart"/>
-            <w:r>
-              <w:rPr>
-                <w:rFonts w:ascii="Times New Roman" w:hAnsi="Times New Roman" w:cs="Times New Roman"/>
-              </w:rPr>
-              <w:t>tra</w:t>
-            </w:r>
-            <w:proofErr w:type="spellEnd"/>
-            <w:r>
-              <w:rPr>
-                <w:rFonts w:ascii="Times New Roman" w:hAnsi="Times New Roman" w:cs="Times New Roman"/>
-              </w:rPr>
-              <w:t xml:space="preserve"> </w:t>
-            </w:r>
-            <w:proofErr w:type="spellStart"/>
-            <w:r>
-              <w:rPr>
-                <w:rFonts w:ascii="Times New Roman" w:hAnsi="Times New Roman" w:cs="Times New Roman"/>
-              </w:rPr>
-              <w:t>có</w:t>
-            </w:r>
-            <w:proofErr w:type="spellEnd"/>
-            <w:r>
-              <w:rPr>
-                <w:rFonts w:ascii="Times New Roman" w:hAnsi="Times New Roman" w:cs="Times New Roman"/>
-              </w:rPr>
-              <w:t xml:space="preserve"> </w:t>
-            </w:r>
-            <w:proofErr w:type="spellStart"/>
-            <w:r>
-              <w:rPr>
-                <w:rFonts w:ascii="Times New Roman" w:hAnsi="Times New Roman" w:cs="Times New Roman"/>
-              </w:rPr>
-              <w:t>giới</w:t>
-            </w:r>
-            <w:proofErr w:type="spellEnd"/>
-            <w:r>
-              <w:rPr>
-                <w:rFonts w:ascii="Times New Roman" w:hAnsi="Times New Roman" w:cs="Times New Roman"/>
-              </w:rPr>
-              <w:t xml:space="preserve"> </w:t>
-            </w:r>
-            <w:proofErr w:type="spellStart"/>
-            <w:r>
-              <w:rPr>
-                <w:rFonts w:ascii="Times New Roman" w:hAnsi="Times New Roman" w:cs="Times New Roman"/>
-              </w:rPr>
-              <w:t>hạn</w:t>
-            </w:r>
-            <w:proofErr w:type="spellEnd"/>
-            <w:r>
-              <w:rPr>
-                <w:rFonts w:ascii="Times New Roman" w:hAnsi="Times New Roman" w:cs="Times New Roman"/>
-              </w:rPr>
-              <w:t xml:space="preserve"> </w:t>
-            </w:r>
-            <w:proofErr w:type="spellStart"/>
-            <w:r>
-              <w:rPr>
-                <w:rFonts w:ascii="Times New Roman" w:hAnsi="Times New Roman" w:cs="Times New Roman"/>
-              </w:rPr>
-              <w:t>thời</w:t>
-            </w:r>
-            <w:proofErr w:type="spellEnd"/>
-            <w:r>
-              <w:rPr>
-                <w:rFonts w:ascii="Times New Roman" w:hAnsi="Times New Roman" w:cs="Times New Roman"/>
-              </w:rPr>
-              <w:t xml:space="preserve"> </w:t>
-            </w:r>
-            <w:proofErr w:type="spellStart"/>
-            <w:r>
-              <w:rPr>
-                <w:rFonts w:ascii="Times New Roman" w:hAnsi="Times New Roman" w:cs="Times New Roman"/>
-              </w:rPr>
-              <w:t>gian</w:t>
-            </w:r>
-            <w:proofErr w:type="spellEnd"/>
-            <w:r>
-              <w:rPr>
-                <w:rFonts w:ascii="Times New Roman" w:hAnsi="Times New Roman" w:cs="Times New Roman"/>
-              </w:rPr>
-              <w:t xml:space="preserve">, </w:t>
-            </w:r>
-            <w:proofErr w:type="spellStart"/>
-            <w:r>
-              <w:rPr>
-                <w:rFonts w:ascii="Times New Roman" w:hAnsi="Times New Roman" w:cs="Times New Roman"/>
-              </w:rPr>
-              <w:t>hệ</w:t>
-            </w:r>
-            <w:proofErr w:type="spellEnd"/>
-            <w:r>
-              <w:rPr>
-                <w:rFonts w:ascii="Times New Roman" w:hAnsi="Times New Roman" w:cs="Times New Roman"/>
-              </w:rPr>
-              <w:t xml:space="preserve"> </w:t>
-            </w:r>
-            <w:proofErr w:type="spellStart"/>
-            <w:r>
-              <w:rPr>
-                <w:rFonts w:ascii="Times New Roman" w:hAnsi="Times New Roman" w:cs="Times New Roman"/>
-              </w:rPr>
-              <w:t>thống</w:t>
-            </w:r>
-            <w:proofErr w:type="spellEnd"/>
-            <w:r>
-              <w:rPr>
-                <w:rFonts w:ascii="Times New Roman" w:hAnsi="Times New Roman" w:cs="Times New Roman"/>
-              </w:rPr>
-              <w:t xml:space="preserve"> </w:t>
-            </w:r>
-            <w:proofErr w:type="spellStart"/>
-            <w:r>
-              <w:rPr>
-                <w:rFonts w:ascii="Times New Roman" w:hAnsi="Times New Roman" w:cs="Times New Roman"/>
-              </w:rPr>
-              <w:t>sẽ</w:t>
-            </w:r>
-            <w:proofErr w:type="spellEnd"/>
-            <w:r>
-              <w:rPr>
-                <w:rFonts w:ascii="Times New Roman" w:hAnsi="Times New Roman" w:cs="Times New Roman"/>
-              </w:rPr>
-              <w:t xml:space="preserve"> </w:t>
-            </w:r>
-            <w:proofErr w:type="spellStart"/>
-            <w:r>
-              <w:rPr>
-                <w:rFonts w:ascii="Times New Roman" w:hAnsi="Times New Roman" w:cs="Times New Roman"/>
-              </w:rPr>
-              <w:t>tự</w:t>
-            </w:r>
-            <w:proofErr w:type="spellEnd"/>
-            <w:r>
-              <w:rPr>
-                <w:rFonts w:ascii="Times New Roman" w:hAnsi="Times New Roman" w:cs="Times New Roman"/>
-              </w:rPr>
-              <w:t xml:space="preserve"> </w:t>
-            </w:r>
-            <w:proofErr w:type="spellStart"/>
-            <w:r>
-              <w:rPr>
-                <w:rFonts w:ascii="Times New Roman" w:hAnsi="Times New Roman" w:cs="Times New Roman"/>
-              </w:rPr>
-              <w:t>động</w:t>
-            </w:r>
-            <w:proofErr w:type="spellEnd"/>
-            <w:r>
-              <w:rPr>
-                <w:rFonts w:ascii="Times New Roman" w:hAnsi="Times New Roman" w:cs="Times New Roman"/>
-              </w:rPr>
-              <w:t xml:space="preserve"> </w:t>
-            </w:r>
-            <w:proofErr w:type="spellStart"/>
-            <w:r>
-              <w:rPr>
-                <w:rFonts w:ascii="Times New Roman" w:hAnsi="Times New Roman" w:cs="Times New Roman"/>
-              </w:rPr>
-              <w:t>nộp</w:t>
-            </w:r>
-            <w:proofErr w:type="spellEnd"/>
-            <w:r>
-              <w:rPr>
-                <w:rFonts w:ascii="Times New Roman" w:hAnsi="Times New Roman" w:cs="Times New Roman"/>
-              </w:rPr>
-              <w:t xml:space="preserve"> </w:t>
-            </w:r>
-            <w:proofErr w:type="spellStart"/>
-            <w:r>
-              <w:rPr>
-                <w:rFonts w:ascii="Times New Roman" w:hAnsi="Times New Roman" w:cs="Times New Roman"/>
-              </w:rPr>
-              <w:t>bài</w:t>
-            </w:r>
-            <w:proofErr w:type="spellEnd"/>
-            <w:r>
-              <w:rPr>
-                <w:rFonts w:ascii="Times New Roman" w:hAnsi="Times New Roman" w:cs="Times New Roman"/>
-              </w:rPr>
-              <w:t xml:space="preserve"> </w:t>
-            </w:r>
-            <w:proofErr w:type="spellStart"/>
-            <w:r>
-              <w:rPr>
-                <w:rFonts w:ascii="Times New Roman" w:hAnsi="Times New Roman" w:cs="Times New Roman"/>
-              </w:rPr>
-              <w:t>khi</w:t>
-            </w:r>
-            <w:proofErr w:type="spellEnd"/>
-            <w:r>
-              <w:rPr>
-                <w:rFonts w:ascii="Times New Roman" w:hAnsi="Times New Roman" w:cs="Times New Roman"/>
-              </w:rPr>
-              <w:t xml:space="preserve"> </w:t>
-            </w:r>
-            <w:proofErr w:type="spellStart"/>
-            <w:r>
-              <w:rPr>
-                <w:rFonts w:ascii="Times New Roman" w:hAnsi="Times New Roman" w:cs="Times New Roman"/>
-              </w:rPr>
-              <w:t>hết</w:t>
-            </w:r>
-            <w:proofErr w:type="spellEnd"/>
-            <w:r>
-              <w:rPr>
-                <w:rFonts w:ascii="Times New Roman" w:hAnsi="Times New Roman" w:cs="Times New Roman"/>
-              </w:rPr>
-              <w:t xml:space="preserve"> </w:t>
-            </w:r>
-            <w:proofErr w:type="spellStart"/>
-            <w:r>
-              <w:rPr>
-                <w:rFonts w:ascii="Times New Roman" w:hAnsi="Times New Roman" w:cs="Times New Roman"/>
-              </w:rPr>
-              <w:t>thời</w:t>
-            </w:r>
-            <w:proofErr w:type="spellEnd"/>
-            <w:r>
-              <w:rPr>
-                <w:rFonts w:ascii="Times New Roman" w:hAnsi="Times New Roman" w:cs="Times New Roman"/>
-              </w:rPr>
-              <w:t xml:space="preserve"> </w:t>
-            </w:r>
-            <w:proofErr w:type="spellStart"/>
-            <w:r>
-              <w:rPr>
-                <w:rFonts w:ascii="Times New Roman" w:hAnsi="Times New Roman" w:cs="Times New Roman"/>
-              </w:rPr>
-              <w:t>gian</w:t>
-            </w:r>
-            <w:proofErr w:type="spellEnd"/>
-            <w:r>
-              <w:rPr>
-                <w:rFonts w:ascii="Times New Roman" w:hAnsi="Times New Roman" w:cs="Times New Roman"/>
-              </w:rPr>
-              <w:t>.</w:t>
-            </w:r>
-            <w:r>
-              <w:rPr>
-                <w:rFonts w:ascii="Times New Roman" w:hAnsi="Times New Roman" w:cs="Times New Roman"/>
-                <w:noProof/>
-                <w:szCs w:val="26"/>
-              </w:rPr>
-              <w:t xml:space="preserve"> </w:t>
-            </w:r>
-          </w:p>
-          <w:p>
-            <w:pPr>
-              <w:spacing w:line="259" w:lineRule="auto"/>
-              <w:jc w:val="both"/>
-              <w:rPr>
-                <w:rFonts w:ascii="Times New Roman" w:hAnsi="Times New Roman" w:cs="Times New Roman"/>
-                <w:noProof/>
-                <w:szCs w:val="26"/>
-              </w:rPr>
-            </w:pPr>
-            <w:r>
-              <w:rPr>
-                <w:rFonts w:ascii="Times New Roman" w:hAnsi="Times New Roman" w:cs="Times New Roman"/>
-              </w:rPr>
-              <w:t xml:space="preserve">5a. </w:t>
-            </w:r>
-            <w:proofErr w:type="spellStart"/>
-            <w:r>
-              <w:rPr>
-                <w:rFonts w:ascii="Times New Roman" w:hAnsi="Times New Roman" w:cs="Times New Roman"/>
-              </w:rPr>
-              <w:t>Nếu</w:t>
-            </w:r>
-            <w:proofErr w:type="spellEnd"/>
-            <w:r>
-              <w:rPr>
-                <w:rFonts w:ascii="Times New Roman" w:hAnsi="Times New Roman" w:cs="Times New Roman"/>
-              </w:rPr>
-              <w:t xml:space="preserve"> </w:t>
-            </w:r>
-            <w:proofErr w:type="spellStart"/>
-            <w:r>
-              <w:rPr>
-                <w:rFonts w:ascii="Times New Roman" w:hAnsi="Times New Roman" w:cs="Times New Roman"/>
-              </w:rPr>
-              <w:t>bài</w:t>
-            </w:r>
-            <w:proofErr w:type="spellEnd"/>
-            <w:r>
-              <w:rPr>
-                <w:rFonts w:ascii="Times New Roman" w:hAnsi="Times New Roman" w:cs="Times New Roman"/>
-              </w:rPr>
-              <w:t xml:space="preserve"> </w:t>
-            </w:r>
-            <w:proofErr w:type="spellStart"/>
-            <w:r>
-              <w:rPr>
-                <w:rFonts w:ascii="Times New Roman" w:hAnsi="Times New Roman" w:cs="Times New Roman"/>
-              </w:rPr>
-              <w:t>kiểm</w:t>
-            </w:r>
-            <w:proofErr w:type="spellEnd"/>
-            <w:r>
-              <w:rPr>
-                <w:rFonts w:ascii="Times New Roman" w:hAnsi="Times New Roman" w:cs="Times New Roman"/>
-              </w:rPr>
-              <w:t xml:space="preserve"> </w:t>
-            </w:r>
-            <w:proofErr w:type="spellStart"/>
-            <w:r>
-              <w:rPr>
-                <w:rFonts w:ascii="Times New Roman" w:hAnsi="Times New Roman" w:cs="Times New Roman"/>
-              </w:rPr>
-              <w:t>tra</w:t>
-            </w:r>
-            <w:proofErr w:type="spellEnd"/>
-            <w:r>
-              <w:rPr>
-                <w:rFonts w:ascii="Times New Roman" w:hAnsi="Times New Roman" w:cs="Times New Roman"/>
-              </w:rPr>
-              <w:t xml:space="preserve"> </w:t>
-            </w:r>
-            <w:proofErr w:type="spellStart"/>
-            <w:r>
-              <w:rPr>
-                <w:rFonts w:ascii="Times New Roman" w:hAnsi="Times New Roman" w:cs="Times New Roman"/>
-              </w:rPr>
-              <w:t>yêu</w:t>
-            </w:r>
-            <w:proofErr w:type="spellEnd"/>
-            <w:r>
-              <w:rPr>
-                <w:rFonts w:ascii="Times New Roman" w:hAnsi="Times New Roman" w:cs="Times New Roman"/>
-              </w:rPr>
-              <w:t xml:space="preserve"> </w:t>
-            </w:r>
-            <w:proofErr w:type="spellStart"/>
-            <w:r>
-              <w:rPr>
-                <w:rFonts w:ascii="Times New Roman" w:hAnsi="Times New Roman" w:cs="Times New Roman"/>
-              </w:rPr>
-              <w:t>cầu</w:t>
-            </w:r>
-            <w:proofErr w:type="spellEnd"/>
-            <w:r>
-              <w:rPr>
-                <w:rFonts w:ascii="Times New Roman" w:hAnsi="Times New Roman" w:cs="Times New Roman"/>
-              </w:rPr>
-              <w:t xml:space="preserve"> </w:t>
-            </w:r>
-            <w:proofErr w:type="spellStart"/>
-            <w:r>
-              <w:rPr>
-                <w:rFonts w:ascii="Times New Roman" w:hAnsi="Times New Roman" w:cs="Times New Roman"/>
-              </w:rPr>
-              <w:t>giảng</w:t>
-            </w:r>
-            <w:proofErr w:type="spellEnd"/>
-            <w:r>
-              <w:rPr>
-                <w:rFonts w:ascii="Times New Roman" w:hAnsi="Times New Roman" w:cs="Times New Roman"/>
-              </w:rPr>
-              <w:t xml:space="preserve"> </w:t>
-            </w:r>
-            <w:proofErr w:type="spellStart"/>
-            <w:r>
-              <w:rPr>
-                <w:rFonts w:ascii="Times New Roman" w:hAnsi="Times New Roman" w:cs="Times New Roman"/>
-              </w:rPr>
-              <w:t>viên</w:t>
-            </w:r>
-            <w:proofErr w:type="spellEnd"/>
-            <w:r>
-              <w:rPr>
-                <w:rFonts w:ascii="Times New Roman" w:hAnsi="Times New Roman" w:cs="Times New Roman"/>
-              </w:rPr>
-              <w:t xml:space="preserve"> </w:t>
-            </w:r>
-            <w:proofErr w:type="spellStart"/>
-            <w:r>
-              <w:rPr>
-                <w:rFonts w:ascii="Times New Roman" w:hAnsi="Times New Roman" w:cs="Times New Roman"/>
-              </w:rPr>
-              <w:t>chấm</w:t>
-            </w:r>
-            <w:proofErr w:type="spellEnd"/>
-            <w:r>
-              <w:rPr>
-                <w:rFonts w:ascii="Times New Roman" w:hAnsi="Times New Roman" w:cs="Times New Roman"/>
-              </w:rPr>
-              <w:t xml:space="preserve">, </w:t>
-            </w:r>
-            <w:proofErr w:type="spellStart"/>
-            <w:r>
-              <w:rPr>
-                <w:rFonts w:ascii="Times New Roman" w:hAnsi="Times New Roman" w:cs="Times New Roman"/>
-              </w:rPr>
-              <w:t>học</w:t>
-            </w:r>
-            <w:proofErr w:type="spellEnd"/>
-            <w:r>
-              <w:rPr>
-                <w:rFonts w:ascii="Times New Roman" w:hAnsi="Times New Roman" w:cs="Times New Roman"/>
-              </w:rPr>
-              <w:t xml:space="preserve"> </w:t>
-            </w:r>
-            <w:proofErr w:type="spellStart"/>
-            <w:r>
-              <w:rPr>
-                <w:rFonts w:ascii="Times New Roman" w:hAnsi="Times New Roman" w:cs="Times New Roman"/>
-              </w:rPr>
-              <w:t>viên</w:t>
-            </w:r>
-            <w:proofErr w:type="spellEnd"/>
-            <w:r>
-              <w:rPr>
-                <w:rFonts w:ascii="Times New Roman" w:hAnsi="Times New Roman" w:cs="Times New Roman"/>
-              </w:rPr>
-              <w:t xml:space="preserve"> </w:t>
-            </w:r>
-            <w:proofErr w:type="spellStart"/>
-            <w:r>
-              <w:rPr>
-                <w:rFonts w:ascii="Times New Roman" w:hAnsi="Times New Roman" w:cs="Times New Roman"/>
-              </w:rPr>
-              <w:t>phải</w:t>
-            </w:r>
-            <w:proofErr w:type="spellEnd"/>
-            <w:r>
-              <w:rPr>
-                <w:rFonts w:ascii="Times New Roman" w:hAnsi="Times New Roman" w:cs="Times New Roman"/>
-              </w:rPr>
-              <w:t xml:space="preserve"> </w:t>
-            </w:r>
-            <w:proofErr w:type="spellStart"/>
-            <w:r>
-              <w:rPr>
-                <w:rFonts w:ascii="Times New Roman" w:hAnsi="Times New Roman" w:cs="Times New Roman"/>
-              </w:rPr>
-              <w:t>đợi</w:t>
-            </w:r>
-            <w:proofErr w:type="spellEnd"/>
-            <w:r>
-              <w:rPr>
-                <w:rFonts w:ascii="Times New Roman" w:hAnsi="Times New Roman" w:cs="Times New Roman"/>
-              </w:rPr>
-              <w:t xml:space="preserve"> </w:t>
-            </w:r>
-            <w:proofErr w:type="spellStart"/>
-            <w:r>
-              <w:rPr>
-                <w:rFonts w:ascii="Times New Roman" w:hAnsi="Times New Roman" w:cs="Times New Roman"/>
-              </w:rPr>
-              <w:t>kết</w:t>
-            </w:r>
-            <w:proofErr w:type="spellEnd"/>
-            <w:r>
-              <w:rPr>
-                <w:rFonts w:ascii="Times New Roman" w:hAnsi="Times New Roman" w:cs="Times New Roman"/>
-              </w:rPr>
-              <w:t xml:space="preserve"> </w:t>
-            </w:r>
-            <w:proofErr w:type="spellStart"/>
-            <w:r>
-              <w:rPr>
-                <w:rFonts w:ascii="Times New Roman" w:hAnsi="Times New Roman" w:cs="Times New Roman"/>
-              </w:rPr>
-              <w:t>quả</w:t>
-            </w:r>
-            <w:proofErr w:type="spellEnd"/>
-            <w:r>
-              <w:rPr>
-                <w:rFonts w:ascii="Times New Roman" w:hAnsi="Times New Roman" w:cs="Times New Roman"/>
-              </w:rPr>
-              <w:t xml:space="preserve"> </w:t>
-            </w:r>
-            <w:proofErr w:type="spellStart"/>
-            <w:r>
-              <w:rPr>
-                <w:rFonts w:ascii="Times New Roman" w:hAnsi="Times New Roman" w:cs="Times New Roman"/>
-              </w:rPr>
-              <w:t>sau</w:t>
-            </w:r>
-            <w:proofErr w:type="spellEnd"/>
-            <w:r>
-              <w:rPr>
-                <w:rFonts w:ascii="Times New Roman" w:hAnsi="Times New Roman" w:cs="Times New Roman"/>
-              </w:rPr>
-              <w:t>.</w:t>
+          </w:p>
+          <w:p>
+            <w:pPr>
+              <w:spacing w:line="259" w:lineRule="auto"/>
+              <w:jc w:val="both"/>
+              <w:rPr>
+                <w:rFonts w:ascii="Times New Roman" w:hAnsi="Times New Roman" w:cs="Times New Roman"/>
+                <w:noProof/>
+                <w:szCs w:val="26"/>
+              </w:rPr>
+            </w:pPr>
+            <w:r>
+              <w:rPr>
+                <w:rFonts w:ascii="Times New Roman" w:hAnsi="Times New Roman" w:cs="Times New Roman"/>
+              </w:rPr>
+              <w:t>5a. Nếu bài kiểm tra yêu cầu giảng viên chấm, học viên phải đợi kết quả sau.</w:t>
             </w:r>
           </w:p>
         </w:tc>
@@ -5350,245 +3878,7 @@
               <w:rPr>
                 <w:rFonts w:ascii="Times New Roman" w:hAnsi="Times New Roman" w:cs="Times New Roman"/>
               </w:rPr>
-              <w:t xml:space="preserve">Học </w:t>
-            </w:r>
-            <w:proofErr w:type="spellStart"/>
-            <w:r>
-              <w:rPr>
-                <w:rFonts w:ascii="Times New Roman" w:hAnsi="Times New Roman" w:cs="Times New Roman"/>
-              </w:rPr>
-              <w:t>viên</w:t>
-            </w:r>
-            <w:proofErr w:type="spellEnd"/>
-            <w:r>
-              <w:rPr>
-                <w:rFonts w:ascii="Times New Roman" w:hAnsi="Times New Roman" w:cs="Times New Roman"/>
-              </w:rPr>
-              <w:t xml:space="preserve"> </w:t>
-            </w:r>
-            <w:proofErr w:type="spellStart"/>
-            <w:r>
-              <w:rPr>
-                <w:rFonts w:ascii="Times New Roman" w:hAnsi="Times New Roman" w:cs="Times New Roman"/>
-              </w:rPr>
-              <w:t>đã</w:t>
-            </w:r>
-            <w:proofErr w:type="spellEnd"/>
-            <w:r>
-              <w:rPr>
-                <w:rFonts w:ascii="Times New Roman" w:hAnsi="Times New Roman" w:cs="Times New Roman"/>
-              </w:rPr>
-              <w:t xml:space="preserve"> </w:t>
-            </w:r>
-            <w:proofErr w:type="spellStart"/>
-            <w:r>
-              <w:rPr>
-                <w:rFonts w:ascii="Times New Roman" w:hAnsi="Times New Roman" w:cs="Times New Roman"/>
-              </w:rPr>
-              <w:t>hoàn</w:t>
-            </w:r>
-            <w:proofErr w:type="spellEnd"/>
-            <w:r>
-              <w:rPr>
-                <w:rFonts w:ascii="Times New Roman" w:hAnsi="Times New Roman" w:cs="Times New Roman"/>
-              </w:rPr>
-              <w:t xml:space="preserve"> </w:t>
-            </w:r>
-            <w:proofErr w:type="spellStart"/>
-            <w:r>
-              <w:rPr>
-                <w:rFonts w:ascii="Times New Roman" w:hAnsi="Times New Roman" w:cs="Times New Roman"/>
-              </w:rPr>
-              <w:t>thành</w:t>
-            </w:r>
-            <w:proofErr w:type="spellEnd"/>
-            <w:r>
-              <w:rPr>
-                <w:rFonts w:ascii="Times New Roman" w:hAnsi="Times New Roman" w:cs="Times New Roman"/>
-              </w:rPr>
-              <w:t xml:space="preserve"> </w:t>
-            </w:r>
-            <w:proofErr w:type="spellStart"/>
-            <w:r>
-              <w:rPr>
-                <w:rFonts w:ascii="Times New Roman" w:hAnsi="Times New Roman" w:cs="Times New Roman"/>
-              </w:rPr>
-              <w:t>bài</w:t>
-            </w:r>
-            <w:proofErr w:type="spellEnd"/>
-            <w:r>
-              <w:rPr>
-                <w:rFonts w:ascii="Times New Roman" w:hAnsi="Times New Roman" w:cs="Times New Roman"/>
-              </w:rPr>
-              <w:t xml:space="preserve"> </w:t>
-            </w:r>
-            <w:proofErr w:type="spellStart"/>
-            <w:r>
-              <w:rPr>
-                <w:rFonts w:ascii="Times New Roman" w:hAnsi="Times New Roman" w:cs="Times New Roman"/>
-              </w:rPr>
-              <w:t>tập</w:t>
-            </w:r>
-            <w:proofErr w:type="spellEnd"/>
-            <w:r>
-              <w:rPr>
-                <w:rFonts w:ascii="Times New Roman" w:hAnsi="Times New Roman" w:cs="Times New Roman"/>
-              </w:rPr>
-              <w:t>/</w:t>
-            </w:r>
-            <w:proofErr w:type="spellStart"/>
-            <w:r>
-              <w:rPr>
-                <w:rFonts w:ascii="Times New Roman" w:hAnsi="Times New Roman" w:cs="Times New Roman"/>
-              </w:rPr>
-              <w:t>bài</w:t>
-            </w:r>
-            <w:proofErr w:type="spellEnd"/>
-            <w:r>
-              <w:rPr>
-                <w:rFonts w:ascii="Times New Roman" w:hAnsi="Times New Roman" w:cs="Times New Roman"/>
-              </w:rPr>
-              <w:t xml:space="preserve"> </w:t>
-            </w:r>
-            <w:proofErr w:type="spellStart"/>
-            <w:r>
-              <w:rPr>
-                <w:rFonts w:ascii="Times New Roman" w:hAnsi="Times New Roman" w:cs="Times New Roman"/>
-              </w:rPr>
-              <w:t>kiểm</w:t>
-            </w:r>
-            <w:proofErr w:type="spellEnd"/>
-            <w:r>
-              <w:rPr>
-                <w:rFonts w:ascii="Times New Roman" w:hAnsi="Times New Roman" w:cs="Times New Roman"/>
-              </w:rPr>
-              <w:t xml:space="preserve"> </w:t>
-            </w:r>
-            <w:proofErr w:type="spellStart"/>
-            <w:r>
-              <w:rPr>
-                <w:rFonts w:ascii="Times New Roman" w:hAnsi="Times New Roman" w:cs="Times New Roman"/>
-              </w:rPr>
-              <w:t>tra</w:t>
-            </w:r>
-            <w:proofErr w:type="spellEnd"/>
-            <w:r>
-              <w:rPr>
-                <w:rFonts w:ascii="Times New Roman" w:hAnsi="Times New Roman" w:cs="Times New Roman"/>
-              </w:rPr>
-              <w:t xml:space="preserve"> </w:t>
-            </w:r>
-            <w:proofErr w:type="spellStart"/>
-            <w:r>
-              <w:rPr>
-                <w:rFonts w:ascii="Times New Roman" w:hAnsi="Times New Roman" w:cs="Times New Roman"/>
-              </w:rPr>
-              <w:t>và</w:t>
-            </w:r>
-            <w:proofErr w:type="spellEnd"/>
-            <w:r>
-              <w:rPr>
-                <w:rFonts w:ascii="Times New Roman" w:hAnsi="Times New Roman" w:cs="Times New Roman"/>
-              </w:rPr>
-              <w:t xml:space="preserve"> </w:t>
-            </w:r>
-            <w:proofErr w:type="spellStart"/>
-            <w:r>
-              <w:rPr>
-                <w:rFonts w:ascii="Times New Roman" w:hAnsi="Times New Roman" w:cs="Times New Roman"/>
-              </w:rPr>
-              <w:t>có</w:t>
-            </w:r>
-            <w:proofErr w:type="spellEnd"/>
-            <w:r>
-              <w:rPr>
-                <w:rFonts w:ascii="Times New Roman" w:hAnsi="Times New Roman" w:cs="Times New Roman"/>
-              </w:rPr>
-              <w:t xml:space="preserve"> </w:t>
-            </w:r>
-            <w:proofErr w:type="spellStart"/>
-            <w:r>
-              <w:rPr>
-                <w:rFonts w:ascii="Times New Roman" w:hAnsi="Times New Roman" w:cs="Times New Roman"/>
-              </w:rPr>
-              <w:t>thể</w:t>
-            </w:r>
-            <w:proofErr w:type="spellEnd"/>
-            <w:r>
-              <w:rPr>
-                <w:rFonts w:ascii="Times New Roman" w:hAnsi="Times New Roman" w:cs="Times New Roman"/>
-              </w:rPr>
-              <w:t xml:space="preserve"> </w:t>
-            </w:r>
-            <w:proofErr w:type="spellStart"/>
-            <w:r>
-              <w:rPr>
-                <w:rFonts w:ascii="Times New Roman" w:hAnsi="Times New Roman" w:cs="Times New Roman"/>
-              </w:rPr>
-              <w:t>xem</w:t>
-            </w:r>
-            <w:proofErr w:type="spellEnd"/>
-            <w:r>
-              <w:rPr>
-                <w:rFonts w:ascii="Times New Roman" w:hAnsi="Times New Roman" w:cs="Times New Roman"/>
-              </w:rPr>
-              <w:t xml:space="preserve"> </w:t>
-            </w:r>
-            <w:proofErr w:type="spellStart"/>
-            <w:r>
-              <w:rPr>
-                <w:rFonts w:ascii="Times New Roman" w:hAnsi="Times New Roman" w:cs="Times New Roman"/>
-              </w:rPr>
-              <w:t>kết</w:t>
-            </w:r>
-            <w:proofErr w:type="spellEnd"/>
-            <w:r>
-              <w:rPr>
-                <w:rFonts w:ascii="Times New Roman" w:hAnsi="Times New Roman" w:cs="Times New Roman"/>
-              </w:rPr>
-              <w:t xml:space="preserve"> </w:t>
-            </w:r>
-            <w:proofErr w:type="spellStart"/>
-            <w:r>
-              <w:rPr>
-                <w:rFonts w:ascii="Times New Roman" w:hAnsi="Times New Roman" w:cs="Times New Roman"/>
-              </w:rPr>
-              <w:t>quả</w:t>
-            </w:r>
-            <w:proofErr w:type="spellEnd"/>
-            <w:r>
-              <w:rPr>
-                <w:rFonts w:ascii="Times New Roman" w:hAnsi="Times New Roman" w:cs="Times New Roman"/>
-              </w:rPr>
-              <w:t xml:space="preserve"> (</w:t>
-            </w:r>
-            <w:proofErr w:type="spellStart"/>
-            <w:r>
-              <w:rPr>
-                <w:rFonts w:ascii="Times New Roman" w:hAnsi="Times New Roman" w:cs="Times New Roman"/>
-              </w:rPr>
-              <w:t>nếu</w:t>
-            </w:r>
-            <w:proofErr w:type="spellEnd"/>
-            <w:r>
-              <w:rPr>
-                <w:rFonts w:ascii="Times New Roman" w:hAnsi="Times New Roman" w:cs="Times New Roman"/>
-              </w:rPr>
-              <w:t xml:space="preserve"> </w:t>
-            </w:r>
-            <w:proofErr w:type="spellStart"/>
-            <w:r>
-              <w:rPr>
-                <w:rFonts w:ascii="Times New Roman" w:hAnsi="Times New Roman" w:cs="Times New Roman"/>
-              </w:rPr>
-              <w:t>có</w:t>
-            </w:r>
-            <w:proofErr w:type="spellEnd"/>
-            <w:r>
-              <w:rPr>
-                <w:rFonts w:ascii="Times New Roman" w:hAnsi="Times New Roman" w:cs="Times New Roman"/>
-              </w:rPr>
-              <w:t>).</w:t>
+              <w:t>Học viên đã hoàn thành bài tập/bài kiểm tra và có thể xem kết quả (nếu có).</w:t>
             </w:r>
           </w:p>
           <w:p>
@@ -7191,184 +5481,20 @@
               <w:rPr>
                 <w:rFonts w:ascii="Times New Roman" w:hAnsi="Times New Roman" w:cs="Times New Roman"/>
               </w:rPr>
-              <w:t xml:space="preserve">Học </w:t>
-            </w:r>
-            <w:proofErr w:type="spellStart"/>
-            <w:r>
-              <w:rPr>
-                <w:rFonts w:ascii="Times New Roman" w:hAnsi="Times New Roman" w:cs="Times New Roman"/>
-              </w:rPr>
-              <w:t>viên</w:t>
-            </w:r>
-            <w:proofErr w:type="spellEnd"/>
-            <w:r>
-              <w:rPr>
-                <w:rFonts w:ascii="Times New Roman" w:hAnsi="Times New Roman" w:cs="Times New Roman"/>
-              </w:rPr>
-              <w:t xml:space="preserve"> </w:t>
-            </w:r>
-            <w:proofErr w:type="spellStart"/>
-            <w:r>
-              <w:rPr>
-                <w:rFonts w:ascii="Times New Roman" w:hAnsi="Times New Roman" w:cs="Times New Roman"/>
-              </w:rPr>
-              <w:t>xem</w:t>
-            </w:r>
-            <w:proofErr w:type="spellEnd"/>
-            <w:r>
-              <w:rPr>
-                <w:rFonts w:ascii="Times New Roman" w:hAnsi="Times New Roman" w:cs="Times New Roman"/>
-              </w:rPr>
-              <w:t xml:space="preserve"> </w:t>
-            </w:r>
-            <w:proofErr w:type="spellStart"/>
-            <w:r>
-              <w:rPr>
-                <w:rFonts w:ascii="Times New Roman" w:hAnsi="Times New Roman" w:cs="Times New Roman"/>
-              </w:rPr>
-              <w:t>được</w:t>
-            </w:r>
-            <w:proofErr w:type="spellEnd"/>
-            <w:r>
-              <w:rPr>
-                <w:rFonts w:ascii="Times New Roman" w:hAnsi="Times New Roman" w:cs="Times New Roman"/>
-              </w:rPr>
-              <w:t xml:space="preserve"> </w:t>
-            </w:r>
-            <w:proofErr w:type="spellStart"/>
-            <w:r>
-              <w:rPr>
-                <w:rFonts w:ascii="Times New Roman" w:hAnsi="Times New Roman" w:cs="Times New Roman"/>
-              </w:rPr>
-              <w:t>các</w:t>
-            </w:r>
-            <w:proofErr w:type="spellEnd"/>
-            <w:r>
-              <w:rPr>
-                <w:rFonts w:ascii="Times New Roman" w:hAnsi="Times New Roman" w:cs="Times New Roman"/>
-              </w:rPr>
-              <w:t xml:space="preserve"> </w:t>
-            </w:r>
-            <w:proofErr w:type="spellStart"/>
-            <w:r>
-              <w:rPr>
-                <w:rFonts w:ascii="Times New Roman" w:hAnsi="Times New Roman" w:cs="Times New Roman"/>
-              </w:rPr>
-              <w:t>thống</w:t>
-            </w:r>
-            <w:proofErr w:type="spellEnd"/>
-            <w:r>
-              <w:rPr>
-                <w:rFonts w:ascii="Times New Roman" w:hAnsi="Times New Roman" w:cs="Times New Roman"/>
-              </w:rPr>
-              <w:t xml:space="preserve"> </w:t>
-            </w:r>
-            <w:proofErr w:type="spellStart"/>
-            <w:r>
-              <w:rPr>
-                <w:rFonts w:ascii="Times New Roman" w:hAnsi="Times New Roman" w:cs="Times New Roman"/>
-              </w:rPr>
-              <w:t>kê</w:t>
-            </w:r>
-            <w:proofErr w:type="spellEnd"/>
-            <w:r>
-              <w:rPr>
-                <w:rFonts w:ascii="Times New Roman" w:hAnsi="Times New Roman" w:cs="Times New Roman"/>
-              </w:rPr>
-              <w:t xml:space="preserve"> </w:t>
-            </w:r>
-            <w:proofErr w:type="spellStart"/>
-            <w:r>
-              <w:rPr>
-                <w:rFonts w:ascii="Times New Roman" w:hAnsi="Times New Roman" w:cs="Times New Roman"/>
-              </w:rPr>
-              <w:t>về</w:t>
-            </w:r>
-            <w:proofErr w:type="spellEnd"/>
-            <w:r>
-              <w:rPr>
-                <w:rFonts w:ascii="Times New Roman" w:hAnsi="Times New Roman" w:cs="Times New Roman"/>
-              </w:rPr>
-              <w:t xml:space="preserve"> </w:t>
-            </w:r>
-            <w:proofErr w:type="spellStart"/>
-            <w:r>
-              <w:rPr>
-                <w:rFonts w:ascii="Times New Roman" w:hAnsi="Times New Roman" w:cs="Times New Roman"/>
-              </w:rPr>
-              <w:t>tiến</w:t>
-            </w:r>
-            <w:proofErr w:type="spellEnd"/>
-            <w:r>
-              <w:rPr>
-                <w:rFonts w:ascii="Times New Roman" w:hAnsi="Times New Roman" w:cs="Times New Roman"/>
-              </w:rPr>
-              <w:t xml:space="preserve"> </w:t>
-            </w:r>
-            <w:proofErr w:type="spellStart"/>
-            <w:r>
-              <w:rPr>
-                <w:rFonts w:ascii="Times New Roman" w:hAnsi="Times New Roman" w:cs="Times New Roman"/>
-              </w:rPr>
-              <w:t>độ</w:t>
-            </w:r>
-            <w:proofErr w:type="spellEnd"/>
-            <w:r>
-              <w:rPr>
-                <w:rFonts w:ascii="Times New Roman" w:hAnsi="Times New Roman" w:cs="Times New Roman"/>
-              </w:rPr>
-              <w:t xml:space="preserve"> </w:t>
-            </w:r>
-            <w:proofErr w:type="spellStart"/>
-            <w:r>
-              <w:rPr>
-                <w:rFonts w:ascii="Times New Roman" w:hAnsi="Times New Roman" w:cs="Times New Roman"/>
-              </w:rPr>
-              <w:t>học</w:t>
-            </w:r>
-            <w:proofErr w:type="spellEnd"/>
-            <w:r>
-              <w:rPr>
-                <w:rFonts w:ascii="Times New Roman" w:hAnsi="Times New Roman" w:cs="Times New Roman"/>
-              </w:rPr>
-              <w:t xml:space="preserve"> </w:t>
-            </w:r>
-            <w:proofErr w:type="spellStart"/>
-            <w:r>
-              <w:rPr>
-                <w:rFonts w:ascii="Times New Roman" w:hAnsi="Times New Roman" w:cs="Times New Roman"/>
-              </w:rPr>
-              <w:t>tập</w:t>
-            </w:r>
-            <w:proofErr w:type="spellEnd"/>
-            <w:r>
-              <w:rPr>
-                <w:rFonts w:ascii="Times New Roman" w:hAnsi="Times New Roman" w:cs="Times New Roman"/>
-              </w:rPr>
-              <w:t xml:space="preserve"> </w:t>
-            </w:r>
-            <w:proofErr w:type="spellStart"/>
-            <w:r>
-              <w:rPr>
-                <w:rFonts w:ascii="Times New Roman" w:hAnsi="Times New Roman" w:cs="Times New Roman"/>
-              </w:rPr>
-              <w:t>của</w:t>
-            </w:r>
-            <w:proofErr w:type="spellEnd"/>
-            <w:r>
-              <w:rPr>
-                <w:rFonts w:ascii="Times New Roman" w:hAnsi="Times New Roman" w:cs="Times New Roman"/>
-              </w:rPr>
-              <w:t xml:space="preserve"> </w:t>
-            </w:r>
-            <w:proofErr w:type="spellStart"/>
-            <w:r>
-              <w:rPr>
-                <w:rFonts w:ascii="Times New Roman" w:hAnsi="Times New Roman" w:cs="Times New Roman"/>
-              </w:rPr>
-              <w:t>mình</w:t>
-            </w:r>
-            <w:proofErr w:type="spellEnd"/>
+              <w:t>Học viên</w:t>
+            </w:r>
+            <w:r>
+              <w:rPr>
+                <w:rFonts w:ascii="Times New Roman" w:hAnsi="Times New Roman" w:cs="Times New Roman"/>
+              </w:rPr>
+              <w:t xml:space="preserve"> có thể truy cập và</w:t>
+            </w:r>
+            <w:r>
+              <w:rPr>
+                <w:rFonts w:ascii="Times New Roman" w:hAnsi="Times New Roman" w:cs="Times New Roman"/>
+              </w:rPr>
+              <w:t xml:space="preserve"> xem được các thống kê về tiến độ học tập của mình</w:t>
+            </w:r>
           </w:p>
         </w:tc>
       </w:tr>

</xml_diff>